<commit_message>
terminando el registro de usuario
</commit_message>
<xml_diff>
--- a/documento.docx
+++ b/documento.docx
@@ -42,8 +42,13 @@
         <w:t>La clínica veterinaria “</w:t>
       </w:r>
       <w:r>
-        <w:t>Guarín</w:t>
-      </w:r>
+        <w:t xml:space="preserve">Doctor </w:t>
+      </w:r>
+      <w:proofErr w:type="spellStart"/>
+      <w:r>
+        <w:t>Doolittle</w:t>
+      </w:r>
+      <w:proofErr w:type="spellEnd"/>
       <w:r>
         <w:t>”, está interesada en sistematizar los procesos de atención clínicos a las mascotas. La clínica presta servicios básicos como desparasitación, vacunación, esterilización entre otros; además de servicios de una mayor complejidad como urgencias y lo que tiene que ver con hospitalización. Para la clínica es de gran importancia poder contar con la información de la historia clínica de las mascotas, de manera que se pueda hacer un seguimiento de los procesos médicos y estado de cada una de las mascotas que atiende. También desea conocer los datos básicos de los dueños de las mascotas, bien sea para poder establecer comunicación con ellos para cualquier emergencia, o simplemente para cualquier necesidad que se pueda generar relacionada con las mascotas</w:t>
       </w:r>
@@ -117,12 +122,14 @@
         <w:rPr>
           <w:b/>
           <w:bCs/>
+          <w:lang w:val="en-US"/>
         </w:rPr>
       </w:pPr>
       <w:r>
         <w:rPr>
           <w:b/>
           <w:bCs/>
+          <w:lang w:val="en-US"/>
         </w:rPr>
         <w:t xml:space="preserve">Front-end: </w:t>
       </w:r>
@@ -132,6 +139,7 @@
             <w:rStyle w:val="Hipervnculo"/>
             <w:b/>
             <w:bCs/>
+            <w:lang w:val="en-US"/>
           </w:rPr>
           <w:t>https://github.com/andres-sanabria-10/Proyecto-de-2-50-.git</w:t>
         </w:r>
@@ -209,6 +217,9 @@
         </w:rPr>
       </w:pPr>
       <w:r>
+        <w:rPr>
+          <w:lang w:val="en-US"/>
+        </w:rPr>
         <w:tab/>
       </w:r>
       <w:r>
@@ -384,21 +395,7 @@
         <w:rFonts w:ascii="Times New Roman" w:eastAsia="Times New Roman" w:hAnsi="Times New Roman" w:cs="Times New Roman"/>
         <w:b/>
       </w:rPr>
-      <w:t xml:space="preserve">Asignatura: </w:t>
-    </w:r>
-    <w:r>
-      <w:rPr>
-        <w:rFonts w:ascii="Times New Roman" w:eastAsia="Times New Roman" w:hAnsi="Times New Roman" w:cs="Times New Roman"/>
-        <w:b/>
-      </w:rPr>
-      <w:t>Electiva II</w:t>
-    </w:r>
-    <w:r>
-      <w:rPr>
-        <w:rFonts w:ascii="Times New Roman" w:eastAsia="Times New Roman" w:hAnsi="Times New Roman" w:cs="Times New Roman"/>
-        <w:b/>
-      </w:rPr>
-      <w:t xml:space="preserve"> </w:t>
+      <w:t xml:space="preserve">Asignatura: Electiva II </w:t>
     </w:r>
     <w:r>
       <w:rPr>

</xml_diff>